<commit_message>
modificacion de enlace a Gib
</commit_message>
<xml_diff>
--- a/ENTREGA FINAL/3. GITHUB E INSTRUCCIONES DEL PROYECTO - GRUPO F.docx
+++ b/ENTREGA FINAL/3. GITHUB E INSTRUCCIONES DEL PROYECTO - GRUPO F.docx
@@ -343,15 +343,27 @@
           <w:lang w:val="es-ES"/>
         </w:rPr>
       </w:pPr>
-      <w:r>
-        <w:rPr>
-          <w:rStyle w:val="normaltextrun"/>
-          <w:rFonts w:ascii="Calibri" w:hAnsi="Calibri" w:cs="Calibri"/>
-          <w:sz w:val="32"/>
-          <w:szCs w:val="28"/>
-          <w:lang w:val="es-ES"/>
-        </w:rPr>
-        <w:t>LINK E INSTRUCCIONES</w:t>
+      <w:proofErr w:type="gramStart"/>
+      <w:r>
+        <w:rPr>
+          <w:rStyle w:val="normaltextrun"/>
+          <w:rFonts w:ascii="Calibri" w:hAnsi="Calibri" w:cs="Calibri"/>
+          <w:sz w:val="32"/>
+          <w:szCs w:val="28"/>
+          <w:lang w:val="es-ES"/>
+        </w:rPr>
+        <w:t>LINK</w:t>
+      </w:r>
+      <w:proofErr w:type="gramEnd"/>
+      <w:r>
+        <w:rPr>
+          <w:rStyle w:val="normaltextrun"/>
+          <w:rFonts w:ascii="Calibri" w:hAnsi="Calibri" w:cs="Calibri"/>
+          <w:sz w:val="32"/>
+          <w:szCs w:val="28"/>
+          <w:lang w:val="es-ES"/>
+        </w:rPr>
+        <w:t xml:space="preserve"> E INSTRUCCIONES</w:t>
       </w:r>
     </w:p>
     <w:p>
@@ -647,17 +659,7 @@
           <w:szCs w:val="28"/>
           <w:lang w:val="es-ES"/>
         </w:rPr>
-        <w:t>A</w:t>
-      </w:r>
-      <w:r>
-        <w:rPr>
-          <w:rStyle w:val="normaltextrun"/>
-          <w:rFonts w:ascii="Calibri" w:hAnsi="Calibri" w:cs="Calibri"/>
-          <w:sz w:val="32"/>
-          <w:szCs w:val="28"/>
-          <w:lang w:val="es-ES"/>
-        </w:rPr>
-        <w:t>LVARADO LEÓN ANDY JOSUÉ</w:t>
+        <w:t xml:space="preserve">SALTOS MAZA RYAN JESÚS </w:t>
       </w:r>
     </w:p>
     <w:p>
@@ -674,16 +676,6 @@
           <w:lang w:val="es-ES"/>
         </w:rPr>
       </w:pPr>
-      <w:r>
-        <w:rPr>
-          <w:rStyle w:val="normaltextrun"/>
-          <w:rFonts w:ascii="Calibri" w:hAnsi="Calibri" w:cs="Calibri"/>
-          <w:sz w:val="32"/>
-          <w:szCs w:val="28"/>
-          <w:lang w:val="es-ES"/>
-        </w:rPr>
-        <w:t>BAQUERIZO VERA ALEJANDRO VICENTE – LIDER</w:t>
-      </w:r>
     </w:p>
     <w:p>
       <w:pPr>
@@ -699,16 +691,6 @@
           <w:lang w:val="es-ES"/>
         </w:rPr>
       </w:pPr>
-      <w:r>
-        <w:rPr>
-          <w:rStyle w:val="normaltextrun"/>
-          <w:rFonts w:ascii="Calibri" w:hAnsi="Calibri" w:cs="Calibri"/>
-          <w:sz w:val="32"/>
-          <w:szCs w:val="28"/>
-          <w:lang w:val="es-ES"/>
-        </w:rPr>
-        <w:t>GANCHOZO LAINEZ STEVEN MARCELO</w:t>
-      </w:r>
     </w:p>
     <w:p>
       <w:pPr>
@@ -724,16 +706,6 @@
           <w:lang w:val="es-ES"/>
         </w:rPr>
       </w:pPr>
-      <w:r>
-        <w:rPr>
-          <w:rStyle w:val="normaltextrun"/>
-          <w:rFonts w:ascii="Calibri" w:hAnsi="Calibri" w:cs="Calibri"/>
-          <w:sz w:val="32"/>
-          <w:szCs w:val="28"/>
-          <w:lang w:val="es-ES"/>
-        </w:rPr>
-        <w:t>RAMIREZ PEÑAFIEL KARLA LILIBETH</w:t>
-      </w:r>
     </w:p>
     <w:p>
       <w:pPr>
@@ -749,16 +721,6 @@
           <w:lang w:val="es-ES"/>
         </w:rPr>
       </w:pPr>
-      <w:r>
-        <w:rPr>
-          <w:rStyle w:val="normaltextrun"/>
-          <w:rFonts w:ascii="Calibri" w:hAnsi="Calibri" w:cs="Calibri"/>
-          <w:sz w:val="32"/>
-          <w:szCs w:val="28"/>
-          <w:lang w:val="es-ES"/>
-        </w:rPr>
-        <w:t xml:space="preserve">SALTOS MAZA RYAN JESÚS </w:t>
-      </w:r>
     </w:p>
     <w:p>
       <w:pPr>
@@ -767,71 +729,13 @@
         <w:jc w:val="center"/>
         <w:textAlignment w:val="baseline"/>
         <w:rPr>
-          <w:rFonts w:ascii="Calibri" w:hAnsi="Calibri" w:cs="Calibri"/>
-          <w:sz w:val="32"/>
-          <w:szCs w:val="28"/>
-          <w:lang w:val="es-ES"/>
-        </w:rPr>
-      </w:pPr>
-      <w:r>
-        <w:rPr>
-          <w:rStyle w:val="normaltextrun"/>
-          <w:rFonts w:ascii="Calibri" w:hAnsi="Calibri" w:cs="Calibri"/>
-          <w:sz w:val="32"/>
-          <w:szCs w:val="28"/>
-          <w:lang w:val="es-ES"/>
-        </w:rPr>
-        <w:t>THEURER IÑIGUEZ ERICK ARTURO</w:t>
-      </w:r>
-      <w:r>
-        <w:rPr>
-          <w:rStyle w:val="normaltextrun"/>
-          <w:rFonts w:ascii="Calibri" w:hAnsi="Calibri" w:cs="Calibri"/>
-          <w:sz w:val="32"/>
-          <w:szCs w:val="28"/>
-          <w:lang w:val="es-US"/>
-        </w:rPr>
-        <w:t> </w:t>
-      </w:r>
-      <w:r>
-        <w:rPr>
-          <w:rStyle w:val="scxw109457182"/>
-          <w:rFonts w:ascii="Calibri" w:hAnsi="Calibri" w:cs="Calibri"/>
-          <w:sz w:val="32"/>
-          <w:szCs w:val="28"/>
-          <w:lang w:val="es-ES"/>
-        </w:rPr>
-        <w:t> </w:t>
-      </w:r>
-      <w:r>
-        <w:rPr>
-          <w:rFonts w:ascii="Calibri" w:hAnsi="Calibri" w:cs="Calibri"/>
-          <w:sz w:val="32"/>
-          <w:szCs w:val="28"/>
-          <w:lang w:val="es-ES"/>
-        </w:rPr>
-        <w:br/>
-      </w:r>
-      <w:r>
-        <w:rPr>
-          <w:rStyle w:val="normaltextrun"/>
-          <w:rFonts w:ascii="Calibri" w:hAnsi="Calibri" w:cs="Calibri"/>
-          <w:sz w:val="32"/>
-          <w:szCs w:val="28"/>
-          <w:lang w:val="es-US"/>
-        </w:rPr>
-        <w:t> </w:t>
-      </w:r>
-      <w:r>
-        <w:rPr>
-          <w:rStyle w:val="eop"/>
-          <w:rFonts w:ascii="Calibri" w:hAnsi="Calibri" w:cs="Calibri"/>
-          <w:sz w:val="32"/>
-          <w:szCs w:val="28"/>
-          <w:lang w:val="es-ES"/>
-        </w:rPr>
-        <w:t> </w:t>
-      </w:r>
+          <w:rStyle w:val="normaltextrun"/>
+          <w:rFonts w:ascii="Calibri" w:hAnsi="Calibri" w:cs="Calibri"/>
+          <w:sz w:val="32"/>
+          <w:szCs w:val="28"/>
+          <w:lang w:val="es-ES"/>
+        </w:rPr>
+      </w:pPr>
     </w:p>
     <w:p>
       <w:pPr>
@@ -840,32 +744,13 @@
         <w:jc w:val="center"/>
         <w:textAlignment w:val="baseline"/>
         <w:rPr>
-          <w:rFonts w:ascii="Segoe UI" w:hAnsi="Segoe UI" w:cs="Segoe UI"/>
-          <w:sz w:val="20"/>
-          <w:szCs w:val="18"/>
-          <w:lang w:val="es-ES"/>
-        </w:rPr>
-      </w:pPr>
-      <w:r>
-        <w:rPr>
-          <w:rStyle w:val="normaltextrun"/>
-          <w:rFonts w:ascii="Calibri" w:hAnsi="Calibri" w:cs="Calibri"/>
-          <w:sz w:val="40"/>
-          <w:szCs w:val="36"/>
-          <w:lang w:val="es-US"/>
-        </w:rPr>
-        <w:t>   </w:t>
-      </w:r>
-      <w:r>
-        <w:rPr>
-          <w:rStyle w:val="eop"/>
-          <w:rFonts w:ascii="Calibri" w:hAnsi="Calibri" w:cs="Calibri"/>
-          <w:sz w:val="40"/>
-          <w:szCs w:val="36"/>
-          <w:lang w:val="es-ES"/>
-        </w:rPr>
-        <w:t> </w:t>
-      </w:r>
+          <w:rStyle w:val="normaltextrun"/>
+          <w:rFonts w:ascii="Calibri" w:hAnsi="Calibri" w:cs="Calibri"/>
+          <w:sz w:val="32"/>
+          <w:szCs w:val="28"/>
+          <w:lang w:val="es-ES"/>
+        </w:rPr>
+      </w:pPr>
     </w:p>
     <w:p>
       <w:pPr>
@@ -874,41 +759,28 @@
         <w:jc w:val="center"/>
         <w:textAlignment w:val="baseline"/>
         <w:rPr>
+          <w:rFonts w:ascii="Calibri" w:hAnsi="Calibri" w:cs="Calibri"/>
+          <w:sz w:val="32"/>
+          <w:szCs w:val="28"/>
+          <w:lang w:val="es-ES"/>
+        </w:rPr>
+      </w:pPr>
+      <w:r>
+        <w:rPr>
+          <w:rStyle w:val="normaltextrun"/>
+          <w:rFonts w:ascii="Calibri" w:hAnsi="Calibri" w:cs="Calibri"/>
+          <w:sz w:val="32"/>
+          <w:szCs w:val="28"/>
+          <w:lang w:val="es-US"/>
+        </w:rPr>
+        <w:t> </w:t>
+      </w:r>
+      <w:r>
+        <w:rPr>
           <w:rStyle w:val="eop"/>
           <w:rFonts w:ascii="Calibri" w:hAnsi="Calibri" w:cs="Calibri"/>
-          <w:sz w:val="40"/>
-          <w:szCs w:val="36"/>
-          <w:lang w:val="es-ES"/>
-        </w:rPr>
-      </w:pPr>
-      <w:r>
-        <w:rPr>
-          <w:rStyle w:val="normaltextrun"/>
-          <w:rFonts w:ascii="Calibri" w:hAnsi="Calibri" w:cs="Calibri"/>
-          <w:b/>
-          <w:bCs/>
-          <w:sz w:val="40"/>
-          <w:szCs w:val="36"/>
-          <w:lang w:val="es-ES"/>
-        </w:rPr>
-        <w:t>2022 - 2023</w:t>
-      </w:r>
-      <w:r>
-        <w:rPr>
-          <w:rStyle w:val="normaltextrun"/>
-          <w:rFonts w:ascii="Calibri" w:hAnsi="Calibri" w:cs="Calibri"/>
-          <w:sz w:val="40"/>
-          <w:szCs w:val="36"/>
-          <w:lang w:val="es-US"/>
-        </w:rPr>
-        <w:t> </w:t>
-      </w:r>
-      <w:r>
-        <w:rPr>
-          <w:rStyle w:val="eop"/>
-          <w:rFonts w:ascii="Calibri" w:hAnsi="Calibri" w:cs="Calibri"/>
-          <w:sz w:val="40"/>
-          <w:szCs w:val="36"/>
+          <w:sz w:val="32"/>
+          <w:szCs w:val="28"/>
           <w:lang w:val="es-ES"/>
         </w:rPr>
         <w:t> </w:t>
@@ -921,13 +793,32 @@
         <w:jc w:val="center"/>
         <w:textAlignment w:val="baseline"/>
         <w:rPr>
-          <w:rStyle w:val="eop"/>
+          <w:rFonts w:ascii="Segoe UI" w:hAnsi="Segoe UI" w:cs="Segoe UI"/>
+          <w:sz w:val="20"/>
+          <w:szCs w:val="18"/>
+          <w:lang w:val="es-ES"/>
+        </w:rPr>
+      </w:pPr>
+      <w:r>
+        <w:rPr>
+          <w:rStyle w:val="normaltextrun"/>
           <w:rFonts w:ascii="Calibri" w:hAnsi="Calibri" w:cs="Calibri"/>
           <w:sz w:val="40"/>
           <w:szCs w:val="36"/>
-          <w:lang w:val="es-ES"/>
-        </w:rPr>
-      </w:pPr>
+          <w:lang w:val="es-US"/>
+        </w:rPr>
+        <w:t>   </w:t>
+      </w:r>
+      <w:r>
+        <w:rPr>
+          <w:rStyle w:val="eop"/>
+          <w:rFonts w:ascii="Calibri" w:hAnsi="Calibri" w:cs="Calibri"/>
+          <w:sz w:val="40"/>
+          <w:szCs w:val="36"/>
+          <w:lang w:val="es-ES"/>
+        </w:rPr>
+        <w:t> </w:t>
+      </w:r>
     </w:p>
     <w:p>
       <w:pPr>
@@ -943,6 +834,38 @@
           <w:lang w:val="es-ES"/>
         </w:rPr>
       </w:pPr>
+      <w:r>
+        <w:rPr>
+          <w:rStyle w:val="normaltextrun"/>
+          <w:rFonts w:ascii="Calibri" w:hAnsi="Calibri" w:cs="Calibri"/>
+          <w:b/>
+          <w:bCs/>
+          <w:sz w:val="40"/>
+          <w:szCs w:val="36"/>
+          <w:lang w:val="es-ES"/>
+        </w:rPr>
+        <w:t>2022 - 2023</w:t>
+      </w:r>
+      <w:r>
+        <w:rPr>
+          <w:rStyle w:val="normaltextrun"/>
+          <w:rFonts w:ascii="Calibri" w:hAnsi="Calibri" w:cs="Calibri"/>
+          <w:sz w:val="40"/>
+          <w:szCs w:val="36"/>
+          <w:lang w:val="es-US"/>
+        </w:rPr>
+        <w:t> </w:t>
+      </w:r>
+      <w:r>
+        <w:rPr>
+          <w:rStyle w:val="eop"/>
+          <w:rFonts w:ascii="Calibri" w:hAnsi="Calibri" w:cs="Calibri"/>
+          <w:sz w:val="40"/>
+          <w:szCs w:val="36"/>
+          <w:lang w:val="es-ES"/>
+        </w:rPr>
+        <w:t> </w:t>
+      </w:r>
     </w:p>
     <w:p>
       <w:pPr>
@@ -981,6 +904,36 @@
         <w:jc w:val="center"/>
         <w:textAlignment w:val="baseline"/>
         <w:rPr>
+          <w:rStyle w:val="eop"/>
+          <w:rFonts w:ascii="Calibri" w:hAnsi="Calibri" w:cs="Calibri"/>
+          <w:sz w:val="40"/>
+          <w:szCs w:val="36"/>
+          <w:lang w:val="es-ES"/>
+        </w:rPr>
+      </w:pPr>
+    </w:p>
+    <w:p>
+      <w:pPr>
+        <w:pStyle w:val="paragraph"/>
+        <w:spacing w:before="0" w:beforeAutospacing="0" w:after="0" w:afterAutospacing="0"/>
+        <w:jc w:val="center"/>
+        <w:textAlignment w:val="baseline"/>
+        <w:rPr>
+          <w:rStyle w:val="eop"/>
+          <w:rFonts w:ascii="Calibri" w:hAnsi="Calibri" w:cs="Calibri"/>
+          <w:sz w:val="40"/>
+          <w:szCs w:val="36"/>
+          <w:lang w:val="es-ES"/>
+        </w:rPr>
+      </w:pPr>
+    </w:p>
+    <w:p>
+      <w:pPr>
+        <w:pStyle w:val="paragraph"/>
+        <w:spacing w:before="0" w:beforeAutospacing="0" w:after="0" w:afterAutospacing="0"/>
+        <w:jc w:val="center"/>
+        <w:textAlignment w:val="baseline"/>
+        <w:rPr>
           <w:rFonts w:ascii="Segoe UI" w:hAnsi="Segoe UI" w:cs="Segoe UI"/>
           <w:sz w:val="20"/>
           <w:szCs w:val="18"/>
@@ -1045,75 +998,78 @@
     <w:p>
       <w:pPr>
         <w:shd w:val="clear" w:color="auto" w:fill="DEEAF6" w:themeFill="accent1" w:themeFillTint="33"/>
-        <w:jc w:val="both"/>
-        <w:rPr>
-          <w:rFonts w:cstheme="minorHAnsi"/>
-          <w:b/>
-          <w:sz w:val="24"/>
-          <w:szCs w:val="24"/>
-          <w:lang w:val="es-ES"/>
-        </w:rPr>
-      </w:pPr>
-      <w:r>
-        <w:rPr>
-          <w:rFonts w:cstheme="minorHAnsi"/>
-          <w:b/>
-          <w:sz w:val="24"/>
-          <w:szCs w:val="24"/>
-          <w:lang w:val="es-ES"/>
-        </w:rPr>
-        <w:t>LINK DE GITHUB DEL PROYECTO</w:t>
-      </w:r>
-    </w:p>
-    <w:p>
-      <w:pPr>
         <w:jc w:val="center"/>
         <w:rPr>
-          <w:lang w:val="es-ES"/>
-        </w:rPr>
+          <w:rFonts w:cstheme="minorHAnsi"/>
+          <w:b/>
+          <w:sz w:val="24"/>
+          <w:szCs w:val="24"/>
+          <w:lang w:val="es-ES"/>
+        </w:rPr>
+      </w:pPr>
+      <w:proofErr w:type="gramStart"/>
+      <w:r>
+        <w:rPr>
+          <w:rFonts w:cstheme="minorHAnsi"/>
+          <w:b/>
+          <w:sz w:val="24"/>
+          <w:szCs w:val="24"/>
+          <w:lang w:val="es-ES"/>
+        </w:rPr>
+        <w:t>LINK</w:t>
+      </w:r>
+      <w:proofErr w:type="gramEnd"/>
+      <w:r>
+        <w:rPr>
+          <w:rFonts w:cstheme="minorHAnsi"/>
+          <w:b/>
+          <w:sz w:val="24"/>
+          <w:szCs w:val="24"/>
+          <w:lang w:val="es-ES"/>
+        </w:rPr>
+        <w:t xml:space="preserve"> DE GITHUB DEL PROYECTO</w:t>
+      </w:r>
+    </w:p>
+    <w:p>
+      <w:pPr>
+        <w:shd w:val="clear" w:color="auto" w:fill="DEEAF6" w:themeFill="accent1" w:themeFillTint="33"/>
+        <w:jc w:val="center"/>
       </w:pPr>
       <w:hyperlink r:id="rId5" w:history="1">
         <w:r>
           <w:rPr>
-            <w:rStyle w:val="Hyperlink"/>
-            <w:lang w:val="es-ES"/>
+            <w:rStyle w:val="Hipervnculo"/>
           </w:rPr>
-          <w:t>https://github.com/AlejandroBaquerizo2001/META-FINAL</w:t>
+          <w:t>https://github.com/Jesaltstudio/ProyectoConstruccionSoftware.git</w:t>
         </w:r>
       </w:hyperlink>
-      <w:r>
-        <w:rPr>
-          <w:lang w:val="es-ES"/>
-        </w:rPr>
-        <w:t xml:space="preserve"> </w:t>
-      </w:r>
     </w:p>
     <w:p>
       <w:pPr>
         <w:shd w:val="clear" w:color="auto" w:fill="DEEAF6" w:themeFill="accent1" w:themeFillTint="33"/>
-        <w:jc w:val="both"/>
-        <w:rPr>
-          <w:rFonts w:cstheme="minorHAnsi"/>
-          <w:b/>
-          <w:sz w:val="24"/>
-          <w:szCs w:val="24"/>
-          <w:lang w:val="es-ES"/>
-        </w:rPr>
-      </w:pPr>
-      <w:r>
-        <w:rPr>
-          <w:rFonts w:cstheme="minorHAnsi"/>
-          <w:b/>
-          <w:sz w:val="24"/>
-          <w:szCs w:val="24"/>
-          <w:lang w:val="es-ES"/>
-        </w:rPr>
-        <w:t xml:space="preserve">INSTRUCCIONES </w:t>
-      </w:r>
-    </w:p>
-    <w:p>
-      <w:pPr>
-        <w:pStyle w:val="ListParagraph"/>
+        <w:jc w:val="center"/>
+        <w:rPr>
+          <w:rFonts w:cstheme="minorHAnsi"/>
+          <w:b/>
+          <w:sz w:val="24"/>
+          <w:szCs w:val="24"/>
+          <w:lang w:val="es-ES"/>
+        </w:rPr>
+      </w:pPr>
+      <w:r>
+        <w:rPr>
+          <w:rFonts w:cstheme="minorHAnsi"/>
+          <w:b/>
+          <w:sz w:val="24"/>
+          <w:szCs w:val="24"/>
+          <w:lang w:val="es-ES"/>
+        </w:rPr>
+        <w:t>INSTRUCCIONES</w:t>
+      </w:r>
+    </w:p>
+    <w:p>
+      <w:pPr>
+        <w:pStyle w:val="Prrafodelista"/>
         <w:numPr>
           <w:ilvl w:val="0"/>
           <w:numId w:val="5"/>
@@ -1141,7 +1097,7 @@
     </w:p>
     <w:p>
       <w:pPr>
-        <w:pStyle w:val="ListParagraph"/>
+        <w:pStyle w:val="Prrafodelista"/>
         <w:numPr>
           <w:ilvl w:val="0"/>
           <w:numId w:val="6"/>
@@ -1167,7 +1123,7 @@
     </w:p>
     <w:p>
       <w:pPr>
-        <w:pStyle w:val="ListParagraph"/>
+        <w:pStyle w:val="Prrafodelista"/>
         <w:numPr>
           <w:ilvl w:val="0"/>
           <w:numId w:val="5"/>
@@ -1182,6 +1138,7 @@
           <w:lang w:val="es-ES"/>
         </w:rPr>
       </w:pPr>
+      <w:proofErr w:type="spellStart"/>
       <w:r>
         <w:rPr>
           <w:rFonts w:cstheme="minorHAnsi"/>
@@ -1192,10 +1149,11 @@
         </w:rPr>
         <w:t>IDEs</w:t>
       </w:r>
-    </w:p>
-    <w:p>
-      <w:pPr>
-        <w:pStyle w:val="ListParagraph"/>
+      <w:proofErr w:type="spellEnd"/>
+    </w:p>
+    <w:p>
+      <w:pPr>
+        <w:pStyle w:val="Prrafodelista"/>
         <w:numPr>
           <w:ilvl w:val="0"/>
           <w:numId w:val="6"/>
@@ -1209,6 +1167,7 @@
           <w:lang w:val="es-ES"/>
         </w:rPr>
       </w:pPr>
+      <w:proofErr w:type="spellStart"/>
       <w:r>
         <w:rPr>
           <w:rFonts w:cstheme="minorHAnsi"/>
@@ -1218,10 +1177,11 @@
         </w:rPr>
         <w:t>Netbeans</w:t>
       </w:r>
-    </w:p>
-    <w:p>
-      <w:pPr>
-        <w:pStyle w:val="ListParagraph"/>
+      <w:proofErr w:type="spellEnd"/>
+    </w:p>
+    <w:p>
+      <w:pPr>
+        <w:pStyle w:val="Prrafodelista"/>
         <w:numPr>
           <w:ilvl w:val="0"/>
           <w:numId w:val="5"/>
@@ -1249,7 +1209,7 @@
     </w:p>
     <w:p>
       <w:pPr>
-        <w:pStyle w:val="ListParagraph"/>
+        <w:pStyle w:val="Prrafodelista"/>
         <w:numPr>
           <w:ilvl w:val="0"/>
           <w:numId w:val="6"/>
@@ -1311,7 +1271,7 @@
     </w:p>
     <w:p>
       <w:pPr>
-        <w:pStyle w:val="ListParagraph"/>
+        <w:pStyle w:val="Prrafodelista"/>
         <w:numPr>
           <w:ilvl w:val="0"/>
           <w:numId w:val="5"/>
@@ -1339,7 +1299,7 @@
     </w:p>
     <w:p>
       <w:pPr>
-        <w:pStyle w:val="ListParagraph"/>
+        <w:pStyle w:val="Prrafodelista"/>
         <w:numPr>
           <w:ilvl w:val="0"/>
           <w:numId w:val="6"/>
@@ -1365,7 +1325,7 @@
     </w:p>
     <w:p>
       <w:pPr>
-        <w:pStyle w:val="ListParagraph"/>
+        <w:pStyle w:val="Prrafodelista"/>
         <w:numPr>
           <w:ilvl w:val="0"/>
           <w:numId w:val="5"/>
@@ -1393,7 +1353,7 @@
     </w:p>
     <w:p>
       <w:pPr>
-        <w:pStyle w:val="ListParagraph"/>
+        <w:pStyle w:val="Prrafodelista"/>
         <w:numPr>
           <w:ilvl w:val="0"/>
           <w:numId w:val="6"/>
@@ -1442,7 +1402,7 @@
     </w:p>
     <w:p>
       <w:pPr>
-        <w:pStyle w:val="ListParagraph"/>
+        <w:pStyle w:val="Prrafodelista"/>
         <w:numPr>
           <w:ilvl w:val="0"/>
           <w:numId w:val="7"/>
@@ -1492,16 +1452,56 @@
           <w:szCs w:val="24"/>
           <w:lang w:val="es-ES"/>
         </w:rPr>
-        <w:t>el jdk 1</w:t>
-      </w:r>
-      <w:r>
-        <w:rPr>
-          <w:rFonts w:cstheme="minorHAnsi"/>
-          <w:sz w:val="24"/>
-          <w:szCs w:val="24"/>
-          <w:lang w:val="es-ES"/>
-        </w:rPr>
-        <w:t>7 o superior, aunque se recomienda que sea un jdk superior</w:t>
+        <w:t xml:space="preserve">el </w:t>
+      </w:r>
+      <w:proofErr w:type="spellStart"/>
+      <w:r>
+        <w:rPr>
+          <w:rFonts w:cstheme="minorHAnsi"/>
+          <w:sz w:val="24"/>
+          <w:szCs w:val="24"/>
+          <w:lang w:val="es-ES"/>
+        </w:rPr>
+        <w:t>jdk</w:t>
+      </w:r>
+      <w:proofErr w:type="spellEnd"/>
+      <w:r>
+        <w:rPr>
+          <w:rFonts w:cstheme="minorHAnsi"/>
+          <w:sz w:val="24"/>
+          <w:szCs w:val="24"/>
+          <w:lang w:val="es-ES"/>
+        </w:rPr>
+        <w:t xml:space="preserve"> 1</w:t>
+      </w:r>
+      <w:r>
+        <w:rPr>
+          <w:rFonts w:cstheme="minorHAnsi"/>
+          <w:sz w:val="24"/>
+          <w:szCs w:val="24"/>
+          <w:lang w:val="es-ES"/>
+        </w:rPr>
+        <w:t xml:space="preserve">7 o superior, aunque se recomienda que sea un </w:t>
+      </w:r>
+      <w:proofErr w:type="spellStart"/>
+      <w:r>
+        <w:rPr>
+          <w:rFonts w:cstheme="minorHAnsi"/>
+          <w:sz w:val="24"/>
+          <w:szCs w:val="24"/>
+          <w:lang w:val="es-ES"/>
+        </w:rPr>
+        <w:t>jdk</w:t>
+      </w:r>
+      <w:proofErr w:type="spellEnd"/>
+      <w:r>
+        <w:rPr>
+          <w:rFonts w:cstheme="minorHAnsi"/>
+          <w:sz w:val="24"/>
+          <w:szCs w:val="24"/>
+          <w:lang w:val="es-ES"/>
+        </w:rPr>
+        <w:t xml:space="preserve"> superior</w:t>
       </w:r>
       <w:r>
         <w:rPr>
@@ -1515,7 +1515,7 @@
     </w:p>
     <w:p>
       <w:pPr>
-        <w:pStyle w:val="ListParagraph"/>
+        <w:pStyle w:val="Prrafodelista"/>
         <w:numPr>
           <w:ilvl w:val="0"/>
           <w:numId w:val="7"/>
@@ -1586,7 +1586,7 @@
     </w:p>
     <w:p>
       <w:pPr>
-        <w:pStyle w:val="ListParagraph"/>
+        <w:pStyle w:val="Prrafodelista"/>
         <w:numPr>
           <w:ilvl w:val="0"/>
           <w:numId w:val="7"/>
@@ -1612,7 +1612,7 @@
     </w:p>
     <w:p>
       <w:pPr>
-        <w:pStyle w:val="ListParagraph"/>
+        <w:pStyle w:val="Prrafodelista"/>
         <w:numPr>
           <w:ilvl w:val="0"/>
           <w:numId w:val="7"/>
@@ -1633,7 +1633,27 @@
           <w:szCs w:val="24"/>
           <w:lang w:val="es-ES"/>
         </w:rPr>
-        <w:t>Como el proyecto se considera aun un proyecto beta se ira añadiendo mas funciones y nuevas vistas por lo que la actualización de esta seguirá aumentando.</w:t>
+        <w:t xml:space="preserve">Como el proyecto se considera aun un proyecto beta se ira añadiendo </w:t>
+      </w:r>
+      <w:proofErr w:type="spellStart"/>
+      <w:r>
+        <w:rPr>
+          <w:rFonts w:cstheme="minorHAnsi"/>
+          <w:sz w:val="24"/>
+          <w:szCs w:val="24"/>
+          <w:lang w:val="es-ES"/>
+        </w:rPr>
+        <w:t>mas</w:t>
+      </w:r>
+      <w:proofErr w:type="spellEnd"/>
+      <w:r>
+        <w:rPr>
+          <w:rFonts w:cstheme="minorHAnsi"/>
+          <w:sz w:val="24"/>
+          <w:szCs w:val="24"/>
+          <w:lang w:val="es-ES"/>
+        </w:rPr>
+        <w:t xml:space="preserve"> funciones y nuevas vistas por lo que la actualización de esta seguirá aumentando.</w:t>
       </w:r>
     </w:p>
     <w:p>
@@ -2512,13 +2532,13 @@
     <w:name w:val="Normal"/>
     <w:qFormat/>
   </w:style>
-  <w:style w:type="character" w:default="1" w:styleId="DefaultParagraphFont">
+  <w:style w:type="character" w:default="1" w:styleId="Fuentedeprrafopredeter">
     <w:name w:val="Default Paragraph Font"/>
     <w:uiPriority w:val="1"/>
     <w:semiHidden/>
     <w:unhideWhenUsed/>
   </w:style>
-  <w:style w:type="table" w:default="1" w:styleId="TableNormal">
+  <w:style w:type="table" w:default="1" w:styleId="Tablanormal">
     <w:name w:val="Normal Table"/>
     <w:uiPriority w:val="99"/>
     <w:semiHidden/>
@@ -2533,13 +2553,13 @@
       </w:tblCellMar>
     </w:tblPr>
   </w:style>
-  <w:style w:type="numbering" w:default="1" w:styleId="NoList">
+  <w:style w:type="numbering" w:default="1" w:styleId="Sinlista">
     <w:name w:val="No List"/>
     <w:uiPriority w:val="99"/>
     <w:semiHidden/>
     <w:unhideWhenUsed/>
   </w:style>
-  <w:style w:type="paragraph" w:styleId="ListParagraph">
+  <w:style w:type="paragraph" w:styleId="Prrafodelista">
     <w:name w:val="List Paragraph"/>
     <w:basedOn w:val="Normal"/>
     <w:uiPriority w:val="34"/>
@@ -2550,9 +2570,9 @@
       <w:contextualSpacing/>
     </w:pPr>
   </w:style>
-  <w:style w:type="character" w:styleId="Hyperlink">
+  <w:style w:type="character" w:styleId="Hipervnculo">
     <w:name w:val="Hyperlink"/>
-    <w:basedOn w:val="DefaultParagraphFont"/>
+    <w:basedOn w:val="Fuentedeprrafopredeter"/>
     <w:uiPriority w:val="99"/>
     <w:unhideWhenUsed/>
     <w:rsid w:val="00D45FB0"/>
@@ -2576,22 +2596,22 @@
   </w:style>
   <w:style w:type="character" w:customStyle="1" w:styleId="normaltextrun">
     <w:name w:val="normaltextrun"/>
-    <w:basedOn w:val="DefaultParagraphFont"/>
+    <w:basedOn w:val="Fuentedeprrafopredeter"/>
     <w:rsid w:val="00C0146F"/>
   </w:style>
   <w:style w:type="character" w:customStyle="1" w:styleId="scxw109457182">
     <w:name w:val="scxw109457182"/>
-    <w:basedOn w:val="DefaultParagraphFont"/>
+    <w:basedOn w:val="Fuentedeprrafopredeter"/>
     <w:rsid w:val="00C0146F"/>
   </w:style>
   <w:style w:type="character" w:customStyle="1" w:styleId="eop">
     <w:name w:val="eop"/>
-    <w:basedOn w:val="DefaultParagraphFont"/>
+    <w:basedOn w:val="Fuentedeprrafopredeter"/>
     <w:rsid w:val="00C0146F"/>
   </w:style>
-  <w:style w:type="character" w:styleId="FollowedHyperlink">
+  <w:style w:type="character" w:styleId="Hipervnculovisitado">
     <w:name w:val="FollowedHyperlink"/>
-    <w:basedOn w:val="DefaultParagraphFont"/>
+    <w:basedOn w:val="Fuentedeprrafopredeter"/>
     <w:uiPriority w:val="99"/>
     <w:semiHidden/>
     <w:unhideWhenUsed/>
@@ -2601,9 +2621,9 @@
       <w:u w:val="single"/>
     </w:rPr>
   </w:style>
-  <w:style w:type="character" w:styleId="UnresolvedMention">
+  <w:style w:type="character" w:styleId="Mencinsinresolver">
     <w:name w:val="Unresolved Mention"/>
-    <w:basedOn w:val="DefaultParagraphFont"/>
+    <w:basedOn w:val="Fuentedeprrafopredeter"/>
     <w:uiPriority w:val="99"/>
     <w:semiHidden/>
     <w:unhideWhenUsed/>

</xml_diff>